<commit_message>
Updated the fully vaccinated districts incomplete coverage description
</commit_message>
<xml_diff>
--- a/write_up/VIMC_Model_Method_JHU_LEE_Cholera.docx
+++ b/write_up/VIMC_Model_Method_JHU_LEE_Cholera.docx
@@ -2097,6 +2097,36 @@
         <w:t xml:space="preserve">their whole population fully vaccinated, there are almost always districts not receiving any vaccines and one district partially vaccinated because of the vaccination strategy we implement. </w:t>
       </w:r>
       <w:r>
+        <w:t xml:space="preserve">Due to the incomplete coverage of </w:t>
+      </w:r>
+      <w:r>
+        <w:t xml:space="preserve">the </w:t>
+      </w:r>
+      <w:r>
+        <w:t>vaccination campaign</w:t>
+      </w:r>
+      <w:r>
+        <w:t xml:space="preserve"> intended to</w:t>
+      </w:r>
+      <w:r>
+        <w:t xml:space="preserve"> fully</w:t>
+      </w:r>
+      <w:r>
+        <w:t xml:space="preserve"> vaccinate the overall population in a district</w:t>
+      </w:r>
+      <w:r>
+        <w:t xml:space="preserve">, </w:t>
+      </w:r>
+      <w:r>
+        <w:t xml:space="preserve">we </w:t>
+      </w:r>
+      <w:r>
+        <w:t>assumed arbitrarily that only 80% of the population will receive the vaccines in all supposedly fully vaccinated districts</w:t>
+      </w:r>
+      <w:r>
+        <w:t xml:space="preserve">. </w:t>
+      </w:r>
+      <w:r>
         <w:t xml:space="preserve">Additionally, if the vaccination campaigns are undertaken in adjacent years, we </w:t>
       </w:r>
       <w:r>
@@ -2215,7 +2245,13 @@
         <w:t xml:space="preserve">. </w:t>
       </w:r>
       <w:r>
-        <w:t xml:space="preserve">As for waning effectiveness of the cholera vaccine, we </w:t>
+        <w:t xml:space="preserve">As for </w:t>
+      </w:r>
+      <w:r>
+        <w:t xml:space="preserve">the </w:t>
+      </w:r>
+      <w:r>
+        <w:t xml:space="preserve">waning effectiveness of the cholera vaccine, we </w:t>
       </w:r>
       <w:r>
         <w:t>use</w:t>
@@ -2391,6 +2427,7 @@
     <w:p/>
     <w:p>
       <w:r>
+        <w:lastRenderedPageBreak/>
         <w:t>We consider four different setting</w:t>
       </w:r>
       <w:r>
@@ -2421,11 +2458,7 @@
         <w:t xml:space="preserve">are different in terms of whether the outbreak-related incidence rate multiplier and the </w:t>
       </w:r>
       <w:r>
-        <w:t xml:space="preserve">incidence rate temporal </w:t>
-      </w:r>
-      <w:r>
-        <w:lastRenderedPageBreak/>
-        <w:t xml:space="preserve">trend scalar are applied. Additionally, they also have different underlying spatial incidence rate given 50 new layers of spatial incidence rate data are randomly drawn from the source for each setting. </w:t>
+        <w:t xml:space="preserve">incidence rate temporal trend scalar are applied. Additionally, they also have different underlying spatial incidence rate given 50 new layers of spatial incidence rate data are randomly drawn from the source for each setting. </w:t>
       </w:r>
       <w:r>
         <w:t>On the side note, the same set of outbreak-related incidence rate multipliers are used for the two settings that have the outbreak-related incidence rate multiplier applied</w:t>

</xml_diff>